<commit_message>
document update some content about introduce
</commit_message>
<xml_diff>
--- a/doc/SE_std.docx
+++ b/doc/SE_std.docx
@@ -5888,7 +5888,10 @@
         <w:rPr>
           <w:rFonts w:hint="eastAsia"/>
         </w:rPr>
-        <w:t>restful</w:t>
+        <w:t>R</w:t>
+      </w:r>
+      <w:r>
+        <w:t>ESTFUL</w:t>
       </w:r>
       <w:r>
         <w:rPr>
@@ -6741,9 +6744,6 @@
             <w:pPr>
               <w:jc w:val="center"/>
               <w:cnfStyle w:val="000000100000" w:firstRow="0" w:lastRow="0" w:firstColumn="0" w:lastColumn="0" w:oddVBand="0" w:evenVBand="0" w:oddHBand="1" w:evenHBand="0" w:firstRowFirstColumn="0" w:firstRowLastColumn="0" w:lastRowFirstColumn="0" w:lastRowLastColumn="0"/>
-              <w:rPr>
-                <w:rFonts w:hint="eastAsia"/>
-              </w:rPr>
             </w:pPr>
             <w:proofErr w:type="spellStart"/>
             <w:r>
@@ -7126,6 +7126,24 @@
         </w:rPr>
         <w:t>系統測試：</w:t>
       </w:r>
+      <w:proofErr w:type="spellStart"/>
+      <w:proofErr w:type="gramStart"/>
+      <w:r>
+        <w:t>Mocha,sinon</w:t>
+      </w:r>
+      <w:proofErr w:type="spellEnd"/>
+      <w:proofErr w:type="gramEnd"/>
+      <w:r>
+        <w:t>,</w:t>
+      </w:r>
+      <w:r>
+        <w:t xml:space="preserve"> </w:t>
+      </w:r>
+      <w:proofErr w:type="spellStart"/>
+      <w:r>
+        <w:t>mongooseMock</w:t>
+      </w:r>
+      <w:proofErr w:type="spellEnd"/>
     </w:p>
     <w:p>
       <w:pPr>
@@ -7216,7 +7234,6 @@
         <w:pStyle w:val="2"/>
         <w:spacing w:line="240" w:lineRule="auto"/>
         <w:rPr>
-          <w:rFonts w:hint="eastAsia"/>
           <w:b w:val="0"/>
           <w:sz w:val="24"/>
           <w:szCs w:val="24"/>
@@ -7254,9 +7271,6 @@
           <w:p>
             <w:pPr>
               <w:jc w:val="center"/>
-              <w:rPr>
-                <w:rFonts w:hint="eastAsia"/>
-              </w:rPr>
             </w:pPr>
             <w:r>
               <w:t>Severity Number</w:t>
@@ -7272,9 +7286,6 @@
             <w:pPr>
               <w:jc w:val="center"/>
               <w:cnfStyle w:val="100000000000" w:firstRow="1" w:lastRow="0" w:firstColumn="0" w:lastColumn="0" w:oddVBand="0" w:evenVBand="0" w:oddHBand="0" w:evenHBand="0" w:firstRowFirstColumn="0" w:firstRowLastColumn="0" w:lastRowFirstColumn="0" w:lastRowLastColumn="0"/>
-              <w:rPr>
-                <w:rFonts w:hint="eastAsia"/>
-              </w:rPr>
             </w:pPr>
             <w:r>
               <w:t>Definition</w:t>
@@ -7295,9 +7306,6 @@
           <w:p>
             <w:pPr>
               <w:jc w:val="center"/>
-              <w:rPr>
-                <w:rFonts w:hint="eastAsia"/>
-              </w:rPr>
             </w:pPr>
             <w:r>
               <w:t>1</w:t>
@@ -7313,9 +7321,6 @@
             <w:pPr>
               <w:jc w:val="center"/>
               <w:cnfStyle w:val="000000100000" w:firstRow="0" w:lastRow="0" w:firstColumn="0" w:lastColumn="0" w:oddVBand="0" w:evenVBand="0" w:oddHBand="1" w:evenHBand="0" w:firstRowFirstColumn="0" w:firstRowLastColumn="0" w:lastRowFirstColumn="0" w:lastRowLastColumn="0"/>
-              <w:rPr>
-                <w:rFonts w:hint="eastAsia"/>
-              </w:rPr>
             </w:pPr>
             <w:r>
               <w:t>Critical</w:t>
@@ -7324,13 +7329,7 @@
         </w:tc>
       </w:tr>
     </w:tbl>
-    <w:p>
-      <w:pPr>
-        <w:rPr>
-          <w:rFonts w:hint="eastAsia"/>
-        </w:rPr>
-      </w:pPr>
-    </w:p>
+    <w:p/>
     <w:p>
       <w:pPr>
         <w:pStyle w:val="2"/>
@@ -7742,9 +7741,6 @@
                 <w:ilvl w:val="0"/>
                 <w:numId w:val="16"/>
               </w:numPr>
-              <w:rPr>
-                <w:rFonts w:hint="eastAsia"/>
-              </w:rPr>
             </w:pPr>
             <w:r>
               <w:rPr>
@@ -7818,9 +7814,6 @@
                 <w:numId w:val="23"/>
               </w:numPr>
               <w:ind w:leftChars="0"/>
-              <w:rPr>
-                <w:rFonts w:hint="eastAsia"/>
-              </w:rPr>
             </w:pPr>
             <w:r>
               <w:rPr>
@@ -9050,9 +9043,6 @@
                 <w:ilvl w:val="0"/>
                 <w:numId w:val="19"/>
               </w:numPr>
-              <w:rPr>
-                <w:rFonts w:hint="eastAsia"/>
-              </w:rPr>
             </w:pPr>
             <w:r>
               <w:rPr>
@@ -9125,9 +9115,6 @@
                 <w:numId w:val="27"/>
               </w:numPr>
               <w:ind w:leftChars="0"/>
-              <w:rPr>
-                <w:rFonts w:hint="eastAsia"/>
-              </w:rPr>
             </w:pPr>
             <w:r>
               <w:rPr>
@@ -9222,9 +9209,6 @@
                 <w:numId w:val="27"/>
               </w:numPr>
               <w:ind w:leftChars="0"/>
-              <w:rPr>
-                <w:rFonts w:hint="eastAsia"/>
-              </w:rPr>
             </w:pPr>
             <w:r>
               <w:rPr>
@@ -9289,27 +9273,12 @@
                 <w:numId w:val="20"/>
               </w:numPr>
               <w:ind w:leftChars="0"/>
-              <w:rPr>
-                <w:rFonts w:hint="eastAsia"/>
-              </w:rPr>
-            </w:pPr>
-            <w:r>
-              <w:rPr>
-                <w:rFonts w:hint="eastAsia"/>
-              </w:rPr>
-              <w:t>顯示</w:t>
-            </w:r>
-            <w:r>
-              <w:rPr>
-                <w:rFonts w:hint="eastAsia"/>
-              </w:rPr>
-              <w:t>課程</w:t>
-            </w:r>
-            <w:r>
-              <w:rPr>
-                <w:rFonts w:hint="eastAsia"/>
-              </w:rPr>
-              <w:t>資訊</w:t>
+            </w:pPr>
+            <w:r>
+              <w:rPr>
+                <w:rFonts w:hint="eastAsia"/>
+              </w:rPr>
+              <w:t>顯示課程資訊</w:t>
             </w:r>
           </w:p>
           <w:p>
@@ -9852,11 +9821,6 @@
             <w:shd w:val="clear" w:color="auto" w:fill="C5E0B3"/>
           </w:tcPr>
           <w:p>
-            <w:pPr>
-              <w:rPr>
-                <w:rFonts w:hint="eastAsia"/>
-              </w:rPr>
-            </w:pPr>
             <w:r>
               <w:rPr>
                 <w:rFonts w:hint="eastAsia"/>
@@ -10201,9 +10165,6 @@
             <w:pPr>
               <w:pStyle w:val="af6"/>
               <w:ind w:leftChars="0"/>
-              <w:rPr>
-                <w:rFonts w:hint="eastAsia"/>
-              </w:rPr>
             </w:pPr>
           </w:p>
         </w:tc>
@@ -10240,13 +10201,7 @@
             <w:tcW w:w="6461" w:type="dxa"/>
             <w:shd w:val="clear" w:color="auto" w:fill="C5E0B3"/>
           </w:tcPr>
-          <w:p>
-            <w:pPr>
-              <w:rPr>
-                <w:rFonts w:hint="eastAsia"/>
-              </w:rPr>
-            </w:pPr>
-          </w:p>
+          <w:p/>
         </w:tc>
       </w:tr>
       <w:tr>
@@ -10559,15 +10514,7 @@
             <w:tcW w:w="6461" w:type="dxa"/>
             <w:shd w:val="clear" w:color="auto" w:fill="E2EFD9"/>
           </w:tcPr>
-          <w:p>
-            <w:pPr>
-              <w:rPr>
-                <w:rFonts w:hint="eastAsia"/>
-              </w:rPr>
-            </w:pPr>
-            <w:bookmarkStart w:id="58" w:name="_GoBack"/>
-            <w:bookmarkEnd w:id="58"/>
-          </w:p>
+          <w:p/>
         </w:tc>
       </w:tr>
       <w:tr>
@@ -10603,11 +10550,6 @@
             <w:shd w:val="clear" w:color="auto" w:fill="C5E0B3"/>
           </w:tcPr>
           <w:p>
-            <w:pPr>
-              <w:rPr>
-                <w:rFonts w:hint="eastAsia"/>
-              </w:rPr>
-            </w:pPr>
             <w:r>
               <w:rPr>
                 <w:rFonts w:hint="eastAsia"/>
@@ -10657,7 +10599,6 @@
     <w:p>
       <w:pPr>
         <w:rPr>
-          <w:rFonts w:hint="eastAsia"/>
           <w:b/>
         </w:rPr>
       </w:pPr>
@@ -11147,19 +11088,7 @@
               <w:rPr>
                 <w:rFonts w:hint="eastAsia"/>
               </w:rPr>
-              <w:t>成功</w:t>
-            </w:r>
-            <w:r>
-              <w:rPr>
-                <w:rFonts w:hint="eastAsia"/>
-              </w:rPr>
-              <w:t>登入</w:t>
-            </w:r>
-            <w:r>
-              <w:rPr>
-                <w:rFonts w:hint="eastAsia"/>
-              </w:rPr>
-              <w:t>系統</w:t>
+              <w:t>成功登入系統</w:t>
             </w:r>
           </w:p>
           <w:p>
@@ -11218,22 +11147,13 @@
                 <w:numId w:val="29"/>
               </w:numPr>
               <w:ind w:leftChars="0"/>
-              <w:rPr>
-                <w:rFonts w:hint="eastAsia"/>
-              </w:rPr>
             </w:pPr>
             <w:r>
               <w:rPr>
                 <w:rFonts w:hint="eastAsia"/>
               </w:rPr>
               <w:lastRenderedPageBreak/>
-              <w:t>資料庫</w:t>
-            </w:r>
-            <w:r>
-              <w:rPr>
-                <w:rFonts w:hint="eastAsia"/>
-              </w:rPr>
-              <w:t>成功</w:t>
+              <w:t>資料庫成功</w:t>
             </w:r>
             <w:r>
               <w:rPr>
@@ -11279,11 +11199,6 @@
             <w:shd w:val="clear" w:color="auto" w:fill="E2EFD9"/>
           </w:tcPr>
           <w:p>
-            <w:pPr>
-              <w:rPr>
-                <w:rFonts w:hint="eastAsia"/>
-              </w:rPr>
-            </w:pPr>
             <w:r>
               <w:rPr>
                 <w:rFonts w:hint="eastAsia"/>
@@ -11589,9 +11504,6 @@
                 <w:numId w:val="24"/>
               </w:numPr>
               <w:ind w:leftChars="0"/>
-              <w:rPr>
-                <w:rFonts w:hint="eastAsia"/>
-              </w:rPr>
             </w:pPr>
             <w:r>
               <w:rPr>
@@ -11614,9 +11526,6 @@
                 <w:numId w:val="24"/>
               </w:numPr>
               <w:ind w:leftChars="0"/>
-              <w:rPr>
-                <w:rFonts w:hint="eastAsia"/>
-              </w:rPr>
             </w:pPr>
             <w:r>
               <w:rPr>
@@ -11713,9 +11622,6 @@
             <w:pPr>
               <w:pStyle w:val="af6"/>
               <w:ind w:leftChars="0" w:left="0"/>
-              <w:rPr>
-                <w:rFonts w:hint="eastAsia"/>
-              </w:rPr>
             </w:pPr>
             <w:r>
               <w:rPr>
@@ -11843,7 +11749,6 @@
     <w:p>
       <w:pPr>
         <w:rPr>
-          <w:rFonts w:hint="eastAsia"/>
           <w:b/>
         </w:rPr>
       </w:pPr>
@@ -12142,21 +12047,12 @@
                 <w:numId w:val="55"/>
               </w:numPr>
               <w:ind w:leftChars="0"/>
-              <w:rPr>
-                <w:rFonts w:hint="eastAsia"/>
-              </w:rPr>
             </w:pPr>
             <w:r>
               <w:t>使用</w:t>
             </w:r>
             <w:r>
-              <w:t xml:space="preserve"> </w:t>
-            </w:r>
-            <w:r>
-              <w:t>admin</w:t>
-            </w:r>
-            <w:r>
-              <w:t xml:space="preserve"> </w:t>
+              <w:t xml:space="preserve"> admin </w:t>
             </w:r>
             <w:r>
               <w:t>權限之帳號登入系統</w:t>
@@ -12170,15 +12066,9 @@
                 <w:numId w:val="55"/>
               </w:numPr>
               <w:ind w:leftChars="0"/>
-              <w:rPr>
-                <w:rFonts w:hint="eastAsia"/>
-              </w:rPr>
-            </w:pPr>
-            <w:r>
-              <w:t>進</w:t>
-            </w:r>
-            <w:r>
-              <w:t>入帳號管理頁面</w:t>
+            </w:pPr>
+            <w:r>
+              <w:t>進入帳號管理頁面</w:t>
             </w:r>
           </w:p>
           <w:p>
@@ -12273,9 +12163,6 @@
                 <w:numId w:val="55"/>
               </w:numPr>
               <w:ind w:leftChars="0"/>
-              <w:rPr>
-                <w:rFonts w:hint="eastAsia"/>
-              </w:rPr>
             </w:pPr>
             <w:r>
               <w:t>登出</w:t>
@@ -12352,11 +12239,6 @@
             <w:shd w:val="clear" w:color="auto" w:fill="E2EFD9"/>
           </w:tcPr>
           <w:p>
-            <w:pPr>
-              <w:rPr>
-                <w:rFonts w:hint="eastAsia"/>
-              </w:rPr>
-            </w:pPr>
             <w:r>
               <w:t>刪除帳號</w:t>
             </w:r>
@@ -12660,9 +12542,6 @@
                 <w:numId w:val="56"/>
               </w:numPr>
               <w:ind w:leftChars="0"/>
-              <w:rPr>
-                <w:rFonts w:hint="eastAsia"/>
-              </w:rPr>
             </w:pPr>
             <w:r>
               <w:t>使用</w:t>
@@ -12735,9 +12614,6 @@
                 <w:numId w:val="56"/>
               </w:numPr>
               <w:ind w:leftChars="0"/>
-              <w:rPr>
-                <w:rFonts w:hint="eastAsia"/>
-              </w:rPr>
             </w:pPr>
             <w:r>
               <w:rPr>
@@ -12854,9 +12730,6 @@
                 <w:numId w:val="30"/>
               </w:numPr>
               <w:ind w:leftChars="0"/>
-              <w:rPr>
-                <w:rFonts w:hint="eastAsia"/>
-              </w:rPr>
             </w:pPr>
             <w:r>
               <w:rPr>
@@ -13085,7 +12958,6 @@
               </w:numPr>
               <w:ind w:leftChars="0"/>
               <w:rPr>
-                <w:rFonts w:hint="eastAsia"/>
                 <w:bCs/>
                 <w:color w:val="FFFFFF"/>
               </w:rPr>
@@ -13341,9 +13213,6 @@
                 <w:ilvl w:val="0"/>
                 <w:numId w:val="18"/>
               </w:numPr>
-              <w:rPr>
-                <w:rFonts w:hint="eastAsia"/>
-              </w:rPr>
             </w:pPr>
             <w:r>
               <w:rPr>
@@ -13489,19 +13358,7 @@
               <w:rPr>
                 <w:rFonts w:hint="eastAsia"/>
               </w:rPr>
-              <w:t>進入新增</w:t>
-            </w:r>
-            <w:r>
-              <w:rPr>
-                <w:rFonts w:hint="eastAsia"/>
-              </w:rPr>
-              <w:t>作業</w:t>
-            </w:r>
-            <w:r>
-              <w:rPr>
-                <w:rFonts w:hint="eastAsia"/>
-              </w:rPr>
-              <w:t>頁面</w:t>
+              <w:t>進入新增作業頁面</w:t>
             </w:r>
           </w:p>
           <w:p>
@@ -13512,9 +13369,6 @@
                 <w:numId w:val="30"/>
               </w:numPr>
               <w:ind w:leftChars="0"/>
-              <w:rPr>
-                <w:rFonts w:hint="eastAsia"/>
-              </w:rPr>
             </w:pPr>
             <w:r>
               <w:rPr>
@@ -13531,9 +13385,6 @@
                 <w:numId w:val="30"/>
               </w:numPr>
               <w:ind w:leftChars="0"/>
-              <w:rPr>
-                <w:rFonts w:hint="eastAsia"/>
-              </w:rPr>
             </w:pPr>
             <w:r>
               <w:rPr>
@@ -13660,7 +13511,6 @@
               </w:numPr>
               <w:ind w:leftChars="0"/>
               <w:rPr>
-                <w:rFonts w:hint="eastAsia"/>
                 <w:bCs/>
                 <w:color w:val="FFFFFF"/>
               </w:rPr>
@@ -14077,9 +13927,6 @@
                 <w:numId w:val="54"/>
               </w:numPr>
               <w:ind w:leftChars="0"/>
-              <w:rPr>
-                <w:rFonts w:hint="eastAsia"/>
-              </w:rPr>
             </w:pPr>
             <w:r>
               <w:rPr>
@@ -14228,7 +14075,6 @@
               </w:numPr>
               <w:ind w:leftChars="0"/>
               <w:rPr>
-                <w:rFonts w:hint="eastAsia"/>
                 <w:bCs/>
                 <w:color w:val="FFFFFF"/>
               </w:rPr>
@@ -14273,7 +14119,13 @@
               <w:rPr>
                 <w:rFonts w:hint="eastAsia"/>
               </w:rPr>
-              <w:t>提供教師查詢成績</w:t>
+              <w:t>使用者</w:t>
+            </w:r>
+            <w:r>
+              <w:rPr>
+                <w:rFonts w:hint="eastAsia"/>
+              </w:rPr>
+              <w:t>查詢成績</w:t>
             </w:r>
           </w:p>
         </w:tc>
@@ -14457,16 +14309,13 @@
               <w:rPr>
                 <w:rFonts w:hint="eastAsia"/>
               </w:rPr>
-              <w:t>T</w:t>
-            </w:r>
-            <w:r>
-              <w:t>eacher</w:t>
-            </w:r>
-            <w:r>
-              <w:rPr>
-                <w:rFonts w:hint="eastAsia"/>
-              </w:rPr>
-              <w:t>權限登入</w:t>
+              <w:t>使用者</w:t>
+            </w:r>
+            <w:r>
+              <w:rPr>
+                <w:rFonts w:hint="eastAsia"/>
+              </w:rPr>
+              <w:t>登入</w:t>
             </w:r>
           </w:p>
           <w:p>
@@ -14489,9 +14338,6 @@
                 <w:ilvl w:val="0"/>
                 <w:numId w:val="32"/>
               </w:numPr>
-              <w:rPr>
-                <w:rFonts w:hint="eastAsia"/>
-              </w:rPr>
             </w:pPr>
             <w:r>
               <w:rPr>
@@ -14599,428 +14445,7 @@
     <w:p>
       <w:pPr>
         <w:rPr>
-          <w:b/>
-        </w:rPr>
-      </w:pPr>
-    </w:p>
-    <w:tbl>
-      <w:tblPr>
-        <w:tblW w:w="0" w:type="auto"/>
-        <w:tblBorders>
-          <w:top w:val="single" w:sz="4" w:space="0" w:color="FFFFFF"/>
-          <w:left w:val="single" w:sz="4" w:space="0" w:color="FFFFFF"/>
-          <w:bottom w:val="single" w:sz="4" w:space="0" w:color="FFFFFF"/>
-          <w:right w:val="single" w:sz="4" w:space="0" w:color="FFFFFF"/>
-          <w:insideH w:val="single" w:sz="4" w:space="0" w:color="FFFFFF"/>
-          <w:insideV w:val="single" w:sz="4" w:space="0" w:color="FFFFFF"/>
-        </w:tblBorders>
-        <w:tblLook w:val="0480" w:firstRow="0" w:lastRow="0" w:firstColumn="1" w:lastColumn="0" w:noHBand="0" w:noVBand="1"/>
-      </w:tblPr>
-      <w:tblGrid>
-        <w:gridCol w:w="3071"/>
-        <w:gridCol w:w="6460"/>
-      </w:tblGrid>
-      <w:tr>
-        <w:tc>
-          <w:tcPr>
-            <w:tcW w:w="3071" w:type="dxa"/>
-            <w:tcBorders>
-              <w:top w:val="single" w:sz="4" w:space="0" w:color="FFFFFF"/>
-              <w:left w:val="single" w:sz="4" w:space="0" w:color="FFFFFF"/>
-            </w:tcBorders>
-            <w:shd w:val="clear" w:color="auto" w:fill="70AD47"/>
-          </w:tcPr>
-          <w:p>
-            <w:pPr>
-              <w:rPr>
-                <w:b/>
-                <w:bCs/>
-                <w:color w:val="FFFFFF"/>
-              </w:rPr>
-            </w:pPr>
-            <w:r>
-              <w:rPr>
-                <w:b/>
-                <w:bCs/>
-                <w:color w:val="FFFFFF"/>
-              </w:rPr>
-              <w:t>Identification</w:t>
-            </w:r>
-          </w:p>
-        </w:tc>
-        <w:tc>
-          <w:tcPr>
-            <w:tcW w:w="6460" w:type="dxa"/>
-            <w:shd w:val="clear" w:color="auto" w:fill="C5E0B3"/>
-          </w:tcPr>
-          <w:p>
-            <w:pPr>
-              <w:pStyle w:val="af6"/>
-              <w:numPr>
-                <w:ilvl w:val="0"/>
-                <w:numId w:val="31"/>
-              </w:numPr>
-              <w:ind w:leftChars="0"/>
-              <w:rPr>
-                <w:rFonts w:hint="eastAsia"/>
-                <w:bCs/>
-                <w:color w:val="FFFFFF"/>
-              </w:rPr>
-            </w:pPr>
-          </w:p>
-        </w:tc>
-      </w:tr>
-      <w:tr>
-        <w:tc>
-          <w:tcPr>
-            <w:tcW w:w="3071" w:type="dxa"/>
-            <w:tcBorders>
-              <w:left w:val="single" w:sz="4" w:space="0" w:color="FFFFFF"/>
-            </w:tcBorders>
-            <w:shd w:val="clear" w:color="auto" w:fill="70AD47"/>
-          </w:tcPr>
-          <w:p>
-            <w:pPr>
-              <w:rPr>
-                <w:b/>
-                <w:bCs/>
-                <w:color w:val="FFFFFF"/>
-              </w:rPr>
-            </w:pPr>
-            <w:r>
-              <w:rPr>
-                <w:b/>
-                <w:bCs/>
-                <w:color w:val="FFFFFF"/>
-              </w:rPr>
-              <w:t>Name</w:t>
-            </w:r>
-          </w:p>
-        </w:tc>
-        <w:tc>
-          <w:tcPr>
-            <w:tcW w:w="6460" w:type="dxa"/>
-            <w:shd w:val="clear" w:color="auto" w:fill="E2EFD9"/>
-          </w:tcPr>
-          <w:p>
-            <w:r>
-              <w:rPr>
-                <w:rFonts w:hint="eastAsia"/>
-              </w:rPr>
-              <w:t>提供學生查詢成績</w:t>
-            </w:r>
-          </w:p>
-        </w:tc>
-      </w:tr>
-      <w:tr>
-        <w:tc>
-          <w:tcPr>
-            <w:tcW w:w="3071" w:type="dxa"/>
-            <w:tcBorders>
-              <w:left w:val="single" w:sz="4" w:space="0" w:color="FFFFFF"/>
-            </w:tcBorders>
-            <w:shd w:val="clear" w:color="auto" w:fill="70AD47"/>
-          </w:tcPr>
-          <w:p>
-            <w:pPr>
-              <w:rPr>
-                <w:b/>
-                <w:bCs/>
-                <w:color w:val="FFFFFF"/>
-              </w:rPr>
-            </w:pPr>
-            <w:r>
-              <w:rPr>
-                <w:b/>
-                <w:bCs/>
-                <w:color w:val="FFFFFF"/>
-              </w:rPr>
-              <w:t>Tested target</w:t>
-            </w:r>
-          </w:p>
-        </w:tc>
-        <w:tc>
-          <w:tcPr>
-            <w:tcW w:w="6460" w:type="dxa"/>
-            <w:shd w:val="clear" w:color="auto" w:fill="C5E0B3"/>
-          </w:tcPr>
-          <w:p>
-            <w:r>
-              <w:rPr>
-                <w:rFonts w:hint="eastAsia"/>
-              </w:rPr>
-              <w:t>CMHSS</w:t>
-            </w:r>
-          </w:p>
-        </w:tc>
-      </w:tr>
-      <w:tr>
-        <w:tc>
-          <w:tcPr>
-            <w:tcW w:w="3071" w:type="dxa"/>
-            <w:tcBorders>
-              <w:left w:val="single" w:sz="4" w:space="0" w:color="FFFFFF"/>
-            </w:tcBorders>
-            <w:shd w:val="clear" w:color="auto" w:fill="70AD47"/>
-          </w:tcPr>
-          <w:p>
-            <w:pPr>
-              <w:rPr>
-                <w:b/>
-                <w:bCs/>
-                <w:color w:val="FFFFFF"/>
-              </w:rPr>
-            </w:pPr>
-            <w:r>
-              <w:rPr>
-                <w:b/>
-                <w:bCs/>
-                <w:color w:val="FFFFFF"/>
-              </w:rPr>
-              <w:t>Reference</w:t>
-            </w:r>
-          </w:p>
-        </w:tc>
-        <w:tc>
-          <w:tcPr>
-            <w:tcW w:w="6460" w:type="dxa"/>
-            <w:shd w:val="clear" w:color="auto" w:fill="E2EFD9"/>
-          </w:tcPr>
-          <w:p/>
-        </w:tc>
-      </w:tr>
-      <w:tr>
-        <w:tc>
-          <w:tcPr>
-            <w:tcW w:w="3071" w:type="dxa"/>
-            <w:tcBorders>
-              <w:left w:val="single" w:sz="4" w:space="0" w:color="FFFFFF"/>
-            </w:tcBorders>
-            <w:shd w:val="clear" w:color="auto" w:fill="70AD47"/>
-          </w:tcPr>
-          <w:p>
-            <w:pPr>
-              <w:rPr>
-                <w:b/>
-                <w:bCs/>
-                <w:color w:val="FFFFFF"/>
-              </w:rPr>
-            </w:pPr>
-            <w:r>
-              <w:rPr>
-                <w:b/>
-                <w:bCs/>
-                <w:color w:val="FFFFFF"/>
-              </w:rPr>
-              <w:t>Severity</w:t>
-            </w:r>
-          </w:p>
-        </w:tc>
-        <w:tc>
-          <w:tcPr>
-            <w:tcW w:w="6460" w:type="dxa"/>
-            <w:shd w:val="clear" w:color="auto" w:fill="C5E0B3"/>
-          </w:tcPr>
-          <w:p>
-            <w:pPr>
-              <w:pStyle w:val="af6"/>
-              <w:numPr>
-                <w:ilvl w:val="0"/>
-                <w:numId w:val="43"/>
-              </w:numPr>
-              <w:ind w:leftChars="0"/>
-            </w:pPr>
-          </w:p>
-        </w:tc>
-      </w:tr>
-      <w:tr>
-        <w:tc>
-          <w:tcPr>
-            <w:tcW w:w="3071" w:type="dxa"/>
-            <w:tcBorders>
-              <w:left w:val="single" w:sz="4" w:space="0" w:color="FFFFFF"/>
-            </w:tcBorders>
-            <w:shd w:val="clear" w:color="auto" w:fill="70AD47"/>
-          </w:tcPr>
-          <w:p>
-            <w:pPr>
-              <w:rPr>
-                <w:b/>
-                <w:bCs/>
-                <w:color w:val="FFFFFF"/>
-              </w:rPr>
-            </w:pPr>
-            <w:r>
-              <w:rPr>
-                <w:b/>
-                <w:bCs/>
-                <w:color w:val="FFFFFF"/>
-              </w:rPr>
-              <w:t>Instructions</w:t>
-            </w:r>
-          </w:p>
-        </w:tc>
-        <w:tc>
-          <w:tcPr>
-            <w:tcW w:w="6460" w:type="dxa"/>
-            <w:shd w:val="clear" w:color="auto" w:fill="E2EFD9"/>
-          </w:tcPr>
-          <w:p>
-            <w:pPr>
-              <w:pStyle w:val="af6"/>
-              <w:numPr>
-                <w:ilvl w:val="0"/>
-                <w:numId w:val="35"/>
-              </w:numPr>
-              <w:ind w:leftChars="0"/>
-            </w:pPr>
-            <w:r>
-              <w:rPr>
-                <w:rFonts w:hint="eastAsia"/>
-              </w:rPr>
-              <w:t>S</w:t>
-            </w:r>
-            <w:r>
-              <w:t>tudent</w:t>
-            </w:r>
-            <w:r>
-              <w:rPr>
-                <w:rFonts w:hint="eastAsia"/>
-              </w:rPr>
-              <w:t>權限登入</w:t>
-            </w:r>
-          </w:p>
-          <w:p>
-            <w:pPr>
-              <w:pStyle w:val="af6"/>
-              <w:numPr>
-                <w:ilvl w:val="0"/>
-                <w:numId w:val="35"/>
-              </w:numPr>
-              <w:ind w:leftChars="0"/>
-            </w:pPr>
-            <w:r>
-              <w:rPr>
-                <w:rFonts w:hint="eastAsia"/>
-              </w:rPr>
-              <w:t>進入課程，並導向作業區</w:t>
-            </w:r>
-          </w:p>
-          <w:p>
-            <w:pPr>
-              <w:pStyle w:val="af6"/>
-              <w:numPr>
-                <w:ilvl w:val="0"/>
-                <w:numId w:val="35"/>
-              </w:numPr>
-              <w:ind w:leftChars="0"/>
-            </w:pPr>
-            <w:r>
-              <w:rPr>
-                <w:rFonts w:hint="eastAsia"/>
-              </w:rPr>
-              <w:t>點選查詢成績</w:t>
-            </w:r>
-          </w:p>
-        </w:tc>
-      </w:tr>
-      <w:tr>
-        <w:tc>
-          <w:tcPr>
-            <w:tcW w:w="3071" w:type="dxa"/>
-            <w:tcBorders>
-              <w:left w:val="single" w:sz="4" w:space="0" w:color="FFFFFF"/>
-            </w:tcBorders>
-            <w:shd w:val="clear" w:color="auto" w:fill="70AD47"/>
-          </w:tcPr>
-          <w:p>
-            <w:pPr>
-              <w:rPr>
-                <w:b/>
-                <w:bCs/>
-                <w:color w:val="FFFFFF"/>
-              </w:rPr>
-            </w:pPr>
-            <w:r>
-              <w:rPr>
-                <w:b/>
-                <w:bCs/>
-                <w:color w:val="FFFFFF"/>
-              </w:rPr>
-              <w:t>Expected Result</w:t>
-            </w:r>
-          </w:p>
-        </w:tc>
-        <w:tc>
-          <w:tcPr>
-            <w:tcW w:w="6460" w:type="dxa"/>
-            <w:shd w:val="clear" w:color="auto" w:fill="C5E0B3"/>
-          </w:tcPr>
-          <w:p>
-            <w:pPr>
-              <w:pStyle w:val="af6"/>
-              <w:numPr>
-                <w:ilvl w:val="0"/>
-                <w:numId w:val="36"/>
-              </w:numPr>
-              <w:ind w:leftChars="0"/>
-            </w:pPr>
-            <w:r>
-              <w:rPr>
-                <w:rFonts w:hint="eastAsia"/>
-              </w:rPr>
-              <w:t>成績資料與資料庫資料相同</w:t>
-            </w:r>
-          </w:p>
-        </w:tc>
-      </w:tr>
-      <w:tr>
-        <w:tc>
-          <w:tcPr>
-            <w:tcW w:w="3071" w:type="dxa"/>
-            <w:tcBorders>
-              <w:left w:val="single" w:sz="4" w:space="0" w:color="FFFFFF"/>
-              <w:bottom w:val="single" w:sz="4" w:space="0" w:color="FFFFFF"/>
-            </w:tcBorders>
-            <w:shd w:val="clear" w:color="auto" w:fill="70AD47"/>
-          </w:tcPr>
-          <w:p>
-            <w:pPr>
-              <w:rPr>
-                <w:b/>
-                <w:bCs/>
-                <w:color w:val="FFFFFF"/>
-              </w:rPr>
-            </w:pPr>
-            <w:r>
-              <w:rPr>
-                <w:b/>
-                <w:bCs/>
-                <w:color w:val="FFFFFF"/>
-              </w:rPr>
-              <w:t>Cleanup</w:t>
-            </w:r>
-          </w:p>
-        </w:tc>
-        <w:tc>
-          <w:tcPr>
-            <w:tcW w:w="6460" w:type="dxa"/>
-            <w:shd w:val="clear" w:color="auto" w:fill="E2EFD9"/>
-          </w:tcPr>
-          <w:p>
-            <w:r>
-              <w:rPr>
-                <w:rFonts w:hint="eastAsia"/>
-              </w:rPr>
-              <w:t>點選登出按鈕，回到登入頁面</w:t>
-            </w:r>
-          </w:p>
-        </w:tc>
-      </w:tr>
-    </w:tbl>
-    <w:p>
-      <w:pPr>
-        <w:rPr>
+          <w:rFonts w:hint="eastAsia"/>
           <w:b/>
         </w:rPr>
       </w:pPr>
@@ -15084,7 +14509,6 @@
               </w:numPr>
               <w:ind w:leftChars="0"/>
               <w:rPr>
-                <w:rFonts w:hint="eastAsia"/>
                 <w:bCs/>
                 <w:color w:val="FFFFFF"/>
               </w:rPr>
@@ -15293,7 +14717,6 @@
                 <w:bCs/>
                 <w:color w:val="FFFFFF"/>
               </w:rPr>
-              <w:lastRenderedPageBreak/>
               <w:t>Instructions</w:t>
             </w:r>
           </w:p>
@@ -15337,9 +14760,6 @@
                 <w:numId w:val="52"/>
               </w:numPr>
               <w:ind w:leftChars="0"/>
-              <w:rPr>
-                <w:rFonts w:hint="eastAsia"/>
-              </w:rPr>
             </w:pPr>
             <w:r>
               <w:rPr>
@@ -15498,9 +14918,6 @@
                 <w:numId w:val="53"/>
               </w:numPr>
               <w:ind w:leftChars="0"/>
-              <w:rPr>
-                <w:rFonts w:hint="eastAsia"/>
-              </w:rPr>
             </w:pPr>
             <w:r>
               <w:rPr>
@@ -15562,19 +14979,19 @@
               </w:numPr>
               <w:ind w:leftChars="0"/>
             </w:pPr>
-            <w:commentRangeStart w:id="59"/>
+            <w:commentRangeStart w:id="58"/>
             <w:r>
               <w:rPr>
                 <w:rFonts w:hint="eastAsia"/>
               </w:rPr>
               <w:t>跳出確認視窗</w:t>
             </w:r>
-            <w:commentRangeEnd w:id="59"/>
+            <w:commentRangeEnd w:id="58"/>
             <w:r>
               <w:rPr>
                 <w:rStyle w:val="af"/>
               </w:rPr>
-              <w:commentReference w:id="59"/>
+              <w:commentReference w:id="58"/>
             </w:r>
           </w:p>
           <w:p>
@@ -15611,6 +15028,7 @@
                 <w:bCs/>
                 <w:color w:val="FFFFFF"/>
               </w:rPr>
+              <w:lastRenderedPageBreak/>
               <w:t>Cleanup</w:t>
             </w:r>
           </w:p>
@@ -15635,478 +15053,9 @@
       <w:pPr>
         <w:rPr>
           <w:rFonts w:hint="eastAsia"/>
-          <w:b/>
         </w:rPr>
       </w:pPr>
     </w:p>
-    <w:tbl>
-      <w:tblPr>
-        <w:tblW w:w="0" w:type="auto"/>
-        <w:tblBorders>
-          <w:top w:val="single" w:sz="4" w:space="0" w:color="FFFFFF"/>
-          <w:left w:val="single" w:sz="4" w:space="0" w:color="FFFFFF"/>
-          <w:bottom w:val="single" w:sz="4" w:space="0" w:color="FFFFFF"/>
-          <w:right w:val="single" w:sz="4" w:space="0" w:color="FFFFFF"/>
-          <w:insideH w:val="single" w:sz="4" w:space="0" w:color="FFFFFF"/>
-          <w:insideV w:val="single" w:sz="4" w:space="0" w:color="FFFFFF"/>
-        </w:tblBorders>
-        <w:tblLook w:val="0480" w:firstRow="0" w:lastRow="0" w:firstColumn="1" w:lastColumn="0" w:noHBand="0" w:noVBand="1"/>
-      </w:tblPr>
-      <w:tblGrid>
-        <w:gridCol w:w="3070"/>
-        <w:gridCol w:w="6461"/>
-      </w:tblGrid>
-      <w:tr>
-        <w:tc>
-          <w:tcPr>
-            <w:tcW w:w="3085" w:type="dxa"/>
-            <w:tcBorders>
-              <w:top w:val="single" w:sz="4" w:space="0" w:color="FFFFFF"/>
-              <w:left w:val="single" w:sz="4" w:space="0" w:color="FFFFFF"/>
-            </w:tcBorders>
-            <w:shd w:val="clear" w:color="auto" w:fill="70AD47"/>
-          </w:tcPr>
-          <w:p>
-            <w:pPr>
-              <w:rPr>
-                <w:b/>
-                <w:bCs/>
-                <w:color w:val="FFFFFF"/>
-              </w:rPr>
-            </w:pPr>
-            <w:r>
-              <w:rPr>
-                <w:b/>
-                <w:bCs/>
-                <w:color w:val="FFFFFF"/>
-              </w:rPr>
-              <w:t>Identification</w:t>
-            </w:r>
-          </w:p>
-        </w:tc>
-        <w:tc>
-          <w:tcPr>
-            <w:tcW w:w="6512" w:type="dxa"/>
-            <w:shd w:val="clear" w:color="auto" w:fill="C5E0B3"/>
-          </w:tcPr>
-          <w:p>
-            <w:pPr>
-              <w:pStyle w:val="af6"/>
-              <w:numPr>
-                <w:ilvl w:val="0"/>
-                <w:numId w:val="31"/>
-              </w:numPr>
-              <w:ind w:leftChars="0"/>
-              <w:rPr>
-                <w:rFonts w:hint="eastAsia"/>
-                <w:bCs/>
-                <w:color w:val="FFFFFF"/>
-              </w:rPr>
-            </w:pPr>
-          </w:p>
-        </w:tc>
-      </w:tr>
-      <w:tr>
-        <w:tc>
-          <w:tcPr>
-            <w:tcW w:w="3085" w:type="dxa"/>
-            <w:tcBorders>
-              <w:left w:val="single" w:sz="4" w:space="0" w:color="FFFFFF"/>
-            </w:tcBorders>
-            <w:shd w:val="clear" w:color="auto" w:fill="70AD47"/>
-          </w:tcPr>
-          <w:p>
-            <w:pPr>
-              <w:rPr>
-                <w:b/>
-                <w:bCs/>
-                <w:color w:val="FFFFFF"/>
-              </w:rPr>
-            </w:pPr>
-            <w:r>
-              <w:rPr>
-                <w:b/>
-                <w:bCs/>
-                <w:color w:val="FFFFFF"/>
-              </w:rPr>
-              <w:t>Name</w:t>
-            </w:r>
-          </w:p>
-        </w:tc>
-        <w:tc>
-          <w:tcPr>
-            <w:tcW w:w="6512" w:type="dxa"/>
-            <w:shd w:val="clear" w:color="auto" w:fill="E2EFD9"/>
-          </w:tcPr>
-          <w:p>
-            <w:r>
-              <w:rPr>
-                <w:rFonts w:hint="eastAsia"/>
-              </w:rPr>
-              <w:t>系統能接受壓縮檔案</w:t>
-            </w:r>
-          </w:p>
-        </w:tc>
-      </w:tr>
-      <w:tr>
-        <w:tc>
-          <w:tcPr>
-            <w:tcW w:w="3085" w:type="dxa"/>
-            <w:tcBorders>
-              <w:left w:val="single" w:sz="4" w:space="0" w:color="FFFFFF"/>
-            </w:tcBorders>
-            <w:shd w:val="clear" w:color="auto" w:fill="70AD47"/>
-          </w:tcPr>
-          <w:p>
-            <w:pPr>
-              <w:rPr>
-                <w:b/>
-                <w:bCs/>
-                <w:color w:val="FFFFFF"/>
-              </w:rPr>
-            </w:pPr>
-            <w:r>
-              <w:rPr>
-                <w:b/>
-                <w:bCs/>
-                <w:color w:val="FFFFFF"/>
-              </w:rPr>
-              <w:t>Tested target</w:t>
-            </w:r>
-          </w:p>
-        </w:tc>
-        <w:tc>
-          <w:tcPr>
-            <w:tcW w:w="6512" w:type="dxa"/>
-            <w:shd w:val="clear" w:color="auto" w:fill="C5E0B3"/>
-          </w:tcPr>
-          <w:p>
-            <w:r>
-              <w:rPr>
-                <w:rFonts w:hint="eastAsia"/>
-              </w:rPr>
-              <w:t>CMHSS</w:t>
-            </w:r>
-          </w:p>
-        </w:tc>
-      </w:tr>
-      <w:tr>
-        <w:tc>
-          <w:tcPr>
-            <w:tcW w:w="3085" w:type="dxa"/>
-            <w:tcBorders>
-              <w:left w:val="single" w:sz="4" w:space="0" w:color="FFFFFF"/>
-            </w:tcBorders>
-            <w:shd w:val="clear" w:color="auto" w:fill="70AD47"/>
-          </w:tcPr>
-          <w:p>
-            <w:pPr>
-              <w:rPr>
-                <w:b/>
-                <w:bCs/>
-                <w:color w:val="FFFFFF"/>
-              </w:rPr>
-            </w:pPr>
-            <w:r>
-              <w:rPr>
-                <w:b/>
-                <w:bCs/>
-                <w:color w:val="FFFFFF"/>
-              </w:rPr>
-              <w:t>Reference</w:t>
-            </w:r>
-          </w:p>
-        </w:tc>
-        <w:tc>
-          <w:tcPr>
-            <w:tcW w:w="6512" w:type="dxa"/>
-            <w:shd w:val="clear" w:color="auto" w:fill="E2EFD9"/>
-          </w:tcPr>
-          <w:p/>
-        </w:tc>
-      </w:tr>
-      <w:tr>
-        <w:tc>
-          <w:tcPr>
-            <w:tcW w:w="3085" w:type="dxa"/>
-            <w:tcBorders>
-              <w:left w:val="single" w:sz="4" w:space="0" w:color="FFFFFF"/>
-            </w:tcBorders>
-            <w:shd w:val="clear" w:color="auto" w:fill="70AD47"/>
-          </w:tcPr>
-          <w:p>
-            <w:pPr>
-              <w:rPr>
-                <w:b/>
-                <w:bCs/>
-                <w:color w:val="FFFFFF"/>
-              </w:rPr>
-            </w:pPr>
-            <w:r>
-              <w:rPr>
-                <w:b/>
-                <w:bCs/>
-                <w:color w:val="FFFFFF"/>
-              </w:rPr>
-              <w:t>Severity</w:t>
-            </w:r>
-          </w:p>
-        </w:tc>
-        <w:tc>
-          <w:tcPr>
-            <w:tcW w:w="6512" w:type="dxa"/>
-            <w:shd w:val="clear" w:color="auto" w:fill="C5E0B3"/>
-          </w:tcPr>
-          <w:p>
-            <w:pPr>
-              <w:pStyle w:val="af6"/>
-              <w:numPr>
-                <w:ilvl w:val="0"/>
-                <w:numId w:val="45"/>
-              </w:numPr>
-              <w:ind w:leftChars="0"/>
-            </w:pPr>
-            <w:r>
-              <w:rPr>
-                <w:rFonts w:hint="eastAsia"/>
-              </w:rPr>
-              <w:t>(</w:t>
-            </w:r>
-            <w:r>
-              <w:t>Critical</w:t>
-            </w:r>
-            <w:r>
-              <w:rPr>
-                <w:rFonts w:hint="eastAsia"/>
-              </w:rPr>
-              <w:t>)</w:t>
-            </w:r>
-          </w:p>
-        </w:tc>
-      </w:tr>
-      <w:tr>
-        <w:tc>
-          <w:tcPr>
-            <w:tcW w:w="3085" w:type="dxa"/>
-            <w:tcBorders>
-              <w:left w:val="single" w:sz="4" w:space="0" w:color="FFFFFF"/>
-            </w:tcBorders>
-            <w:shd w:val="clear" w:color="auto" w:fill="70AD47"/>
-          </w:tcPr>
-          <w:p>
-            <w:pPr>
-              <w:rPr>
-                <w:b/>
-                <w:bCs/>
-                <w:color w:val="FFFFFF"/>
-              </w:rPr>
-            </w:pPr>
-            <w:r>
-              <w:rPr>
-                <w:b/>
-                <w:bCs/>
-                <w:color w:val="FFFFFF"/>
-              </w:rPr>
-              <w:t>Instructions</w:t>
-            </w:r>
-          </w:p>
-        </w:tc>
-        <w:tc>
-          <w:tcPr>
-            <w:tcW w:w="6512" w:type="dxa"/>
-            <w:shd w:val="clear" w:color="auto" w:fill="E2EFD9"/>
-          </w:tcPr>
-          <w:p>
-            <w:pPr>
-              <w:numPr>
-                <w:ilvl w:val="0"/>
-                <w:numId w:val="25"/>
-              </w:numPr>
-              <w:rPr>
-                <w:rFonts w:hint="eastAsia"/>
-              </w:rPr>
-            </w:pPr>
-            <w:r>
-              <w:rPr>
-                <w:rFonts w:hint="eastAsia"/>
-              </w:rPr>
-              <w:t>Student</w:t>
-            </w:r>
-            <w:r>
-              <w:rPr>
-                <w:rFonts w:hint="eastAsia"/>
-              </w:rPr>
-              <w:t>進入課程，並導向作業區</w:t>
-            </w:r>
-          </w:p>
-          <w:p>
-            <w:pPr>
-              <w:numPr>
-                <w:ilvl w:val="0"/>
-                <w:numId w:val="25"/>
-              </w:numPr>
-            </w:pPr>
-            <w:r>
-              <w:rPr>
-                <w:rFonts w:hint="eastAsia"/>
-              </w:rPr>
-              <w:t>Student</w:t>
-            </w:r>
-            <w:r>
-              <w:rPr>
-                <w:rFonts w:hint="eastAsia"/>
-              </w:rPr>
-              <w:t>點選上傳作業</w:t>
-            </w:r>
-          </w:p>
-          <w:p>
-            <w:pPr>
-              <w:numPr>
-                <w:ilvl w:val="0"/>
-                <w:numId w:val="25"/>
-              </w:numPr>
-            </w:pPr>
-            <w:r>
-              <w:rPr>
-                <w:rFonts w:hint="eastAsia"/>
-              </w:rPr>
-              <w:t>Teacher</w:t>
-            </w:r>
-            <w:r>
-              <w:rPr>
-                <w:rFonts w:hint="eastAsia"/>
-              </w:rPr>
-              <w:t>能在作業區下載學生作業</w:t>
-            </w:r>
-          </w:p>
-          <w:p>
-            <w:pPr>
-              <w:numPr>
-                <w:ilvl w:val="0"/>
-                <w:numId w:val="25"/>
-              </w:numPr>
-            </w:pPr>
-            <w:r>
-              <w:rPr>
-                <w:rFonts w:hint="eastAsia"/>
-              </w:rPr>
-              <w:t>檔案下載完成</w:t>
-            </w:r>
-          </w:p>
-        </w:tc>
-      </w:tr>
-      <w:tr>
-        <w:tc>
-          <w:tcPr>
-            <w:tcW w:w="3085" w:type="dxa"/>
-            <w:tcBorders>
-              <w:left w:val="single" w:sz="4" w:space="0" w:color="FFFFFF"/>
-            </w:tcBorders>
-            <w:shd w:val="clear" w:color="auto" w:fill="70AD47"/>
-          </w:tcPr>
-          <w:p>
-            <w:pPr>
-              <w:rPr>
-                <w:b/>
-                <w:bCs/>
-                <w:color w:val="FFFFFF"/>
-              </w:rPr>
-            </w:pPr>
-            <w:r>
-              <w:rPr>
-                <w:b/>
-                <w:bCs/>
-                <w:color w:val="FFFFFF"/>
-              </w:rPr>
-              <w:t>Expected Result</w:t>
-            </w:r>
-          </w:p>
-        </w:tc>
-        <w:tc>
-          <w:tcPr>
-            <w:tcW w:w="6512" w:type="dxa"/>
-            <w:shd w:val="clear" w:color="auto" w:fill="C5E0B3"/>
-          </w:tcPr>
-          <w:p>
-            <w:pPr>
-              <w:pStyle w:val="af6"/>
-              <w:numPr>
-                <w:ilvl w:val="0"/>
-                <w:numId w:val="26"/>
-              </w:numPr>
-              <w:ind w:leftChars="0"/>
-            </w:pPr>
-            <w:r>
-              <w:rPr>
-                <w:rFonts w:hint="eastAsia"/>
-              </w:rPr>
-              <w:t>下載檔案為</w:t>
-            </w:r>
-            <w:r>
-              <w:rPr>
-                <w:rFonts w:hint="eastAsia"/>
-              </w:rPr>
-              <w:t>壓縮檔案</w:t>
-            </w:r>
-          </w:p>
-        </w:tc>
-      </w:tr>
-      <w:tr>
-        <w:tc>
-          <w:tcPr>
-            <w:tcW w:w="3085" w:type="dxa"/>
-            <w:tcBorders>
-              <w:left w:val="single" w:sz="4" w:space="0" w:color="FFFFFF"/>
-              <w:bottom w:val="single" w:sz="4" w:space="0" w:color="FFFFFF"/>
-            </w:tcBorders>
-            <w:shd w:val="clear" w:color="auto" w:fill="70AD47"/>
-          </w:tcPr>
-          <w:p>
-            <w:pPr>
-              <w:rPr>
-                <w:b/>
-                <w:bCs/>
-                <w:color w:val="FFFFFF"/>
-              </w:rPr>
-            </w:pPr>
-            <w:r>
-              <w:rPr>
-                <w:b/>
-                <w:bCs/>
-                <w:color w:val="FFFFFF"/>
-              </w:rPr>
-              <w:t>Cleanup</w:t>
-            </w:r>
-          </w:p>
-        </w:tc>
-        <w:tc>
-          <w:tcPr>
-            <w:tcW w:w="6512" w:type="dxa"/>
-            <w:shd w:val="clear" w:color="auto" w:fill="E2EFD9"/>
-          </w:tcPr>
-          <w:p>
-            <w:pPr>
-              <w:rPr>
-                <w:rFonts w:hint="eastAsia"/>
-              </w:rPr>
-            </w:pPr>
-            <w:r>
-              <w:rPr>
-                <w:rFonts w:hint="eastAsia"/>
-              </w:rPr>
-              <w:t>點選登出按鈕，回到登入頁面</w:t>
-            </w:r>
-            <w:r>
-              <w:rPr>
-                <w:rFonts w:hint="eastAsia"/>
-              </w:rPr>
-              <w:t>與刪除下載的檔案</w:t>
-            </w:r>
-          </w:p>
-        </w:tc>
-      </w:tr>
-    </w:tbl>
-    <w:p/>
     <w:p>
       <w:pPr>
         <w:pStyle w:val="2"/>
@@ -16125,7 +15074,7 @@
         </w:rPr>
         <w:br w:type="page"/>
       </w:r>
-      <w:bookmarkStart w:id="60" w:name="_Toc501961783"/>
+      <w:bookmarkStart w:id="59" w:name="_Toc501961783"/>
       <w:r>
         <w:rPr>
           <w:rFonts w:ascii="Times New Roman" w:hAnsi="Times New Roman"/>
@@ -16135,7 +15084,7 @@
         <w:lastRenderedPageBreak/>
         <w:t>Section 5 Test Procedure and Schedule</w:t>
       </w:r>
-      <w:bookmarkEnd w:id="60"/>
+      <w:bookmarkEnd w:id="59"/>
     </w:p>
     <w:p>
       <w:pPr>
@@ -16336,9 +15285,6 @@
           <w:numId w:val="53"/>
         </w:numPr>
         <w:ind w:leftChars="0"/>
-        <w:rPr>
-          <w:rFonts w:hint="eastAsia"/>
-        </w:rPr>
       </w:pPr>
       <w:r>
         <w:t>Schedule</w:t>
@@ -16393,9 +15339,6 @@
               <w:pStyle w:val="af6"/>
               <w:ind w:leftChars="0" w:left="0"/>
               <w:jc w:val="center"/>
-              <w:rPr>
-                <w:rFonts w:hint="eastAsia"/>
-              </w:rPr>
             </w:pPr>
             <w:r>
               <w:t>Test Cases Sequences</w:t>
@@ -16422,7 +15365,6 @@
               <w:ind w:leftChars="0"/>
               <w:jc w:val="center"/>
               <w:rPr>
-                <w:rFonts w:hint="eastAsia"/>
                 <w:b w:val="0"/>
               </w:rPr>
             </w:pPr>
@@ -16445,7 +15387,6 @@
               <w:ind w:leftChars="0"/>
               <w:jc w:val="center"/>
               <w:rPr>
-                <w:rFonts w:hint="eastAsia"/>
                 <w:b w:val="0"/>
               </w:rPr>
             </w:pPr>
@@ -16471,7 +15412,6 @@
               <w:ind w:leftChars="0"/>
               <w:jc w:val="center"/>
               <w:rPr>
-                <w:rFonts w:hint="eastAsia"/>
                 <w:b w:val="0"/>
               </w:rPr>
             </w:pPr>
@@ -16483,9 +15423,6 @@
       <w:pPr>
         <w:pStyle w:val="af6"/>
         <w:ind w:leftChars="0" w:left="720"/>
-        <w:rPr>
-          <w:rFonts w:hint="eastAsia"/>
-        </w:rPr>
       </w:pPr>
     </w:p>
     <w:p>
@@ -16714,6 +15651,8 @@
       <w:r>
         <w:t>Initialization Condition</w:t>
       </w:r>
+      <w:bookmarkStart w:id="60" w:name="_GoBack"/>
+      <w:bookmarkEnd w:id="60"/>
     </w:p>
     <w:p>
       <w:pPr>
@@ -16723,9 +15662,6 @@
           <w:numId w:val="53"/>
         </w:numPr>
         <w:ind w:leftChars="0"/>
-        <w:rPr>
-          <w:rFonts w:hint="eastAsia"/>
-        </w:rPr>
       </w:pPr>
       <w:r>
         <w:t>Test Cases Sequences</w:t>
@@ -16754,9 +15690,6 @@
               <w:pStyle w:val="af6"/>
               <w:ind w:leftChars="0" w:left="0"/>
               <w:jc w:val="center"/>
-              <w:rPr>
-                <w:rFonts w:hint="eastAsia"/>
-              </w:rPr>
             </w:pPr>
             <w:r>
               <w:t>Test Cases Sequences</w:t>
@@ -16783,7 +15716,6 @@
               <w:ind w:leftChars="0"/>
               <w:jc w:val="center"/>
               <w:rPr>
-                <w:rFonts w:hint="eastAsia"/>
                 <w:b w:val="0"/>
               </w:rPr>
             </w:pPr>
@@ -16806,7 +15738,6 @@
               <w:ind w:leftChars="0"/>
               <w:jc w:val="center"/>
               <w:rPr>
-                <w:rFonts w:hint="eastAsia"/>
                 <w:b w:val="0"/>
               </w:rPr>
             </w:pPr>
@@ -16832,7 +15763,6 @@
               <w:ind w:leftChars="0"/>
               <w:jc w:val="center"/>
               <w:rPr>
-                <w:rFonts w:hint="eastAsia"/>
                 <w:b w:val="0"/>
               </w:rPr>
             </w:pPr>
@@ -17004,9 +15934,6 @@
                 <w:numId w:val="58"/>
               </w:numPr>
               <w:ind w:leftChars="0"/>
-              <w:rPr>
-                <w:rFonts w:hint="eastAsia"/>
-              </w:rPr>
             </w:pPr>
           </w:p>
         </w:tc>
@@ -17050,7 +15977,6 @@
               </w:numPr>
               <w:ind w:leftChars="0"/>
               <w:rPr>
-                <w:rFonts w:hint="eastAsia"/>
                 <w:b w:val="0"/>
                 <w:bCs w:val="0"/>
               </w:rPr>
@@ -17100,7 +16026,6 @@
               </w:numPr>
               <w:ind w:leftChars="0"/>
               <w:rPr>
-                <w:rFonts w:hint="eastAsia"/>
                 <w:b w:val="0"/>
                 <w:bCs w:val="0"/>
               </w:rPr>
@@ -17233,9 +16158,6 @@
                 <w:numId w:val="59"/>
               </w:numPr>
               <w:ind w:leftChars="0"/>
-              <w:rPr>
-                <w:rFonts w:hint="eastAsia"/>
-              </w:rPr>
             </w:pPr>
           </w:p>
         </w:tc>
@@ -17279,7 +16201,6 @@
               </w:numPr>
               <w:ind w:leftChars="0"/>
               <w:rPr>
-                <w:rFonts w:hint="eastAsia"/>
                 <w:b w:val="0"/>
                 <w:bCs w:val="0"/>
               </w:rPr>
@@ -17329,7 +16250,6 @@
               </w:numPr>
               <w:ind w:leftChars="0"/>
               <w:rPr>
-                <w:rFonts w:hint="eastAsia"/>
                 <w:b w:val="0"/>
                 <w:bCs w:val="0"/>
               </w:rPr>
@@ -17459,9 +16379,6 @@
                 <w:numId w:val="60"/>
               </w:numPr>
               <w:ind w:leftChars="0"/>
-              <w:rPr>
-                <w:rFonts w:hint="eastAsia"/>
-              </w:rPr>
             </w:pPr>
           </w:p>
         </w:tc>
@@ -17505,7 +16422,6 @@
               </w:numPr>
               <w:ind w:leftChars="0"/>
               <w:rPr>
-                <w:rFonts w:hint="eastAsia"/>
                 <w:b w:val="0"/>
                 <w:bCs w:val="0"/>
               </w:rPr>
@@ -17555,7 +16471,6 @@
               </w:numPr>
               <w:ind w:leftChars="0"/>
               <w:rPr>
-                <w:rFonts w:hint="eastAsia"/>
                 <w:b w:val="0"/>
                 <w:bCs w:val="0"/>
               </w:rPr>
@@ -17588,13 +16503,7 @@
         </w:tc>
       </w:tr>
     </w:tbl>
-    <w:p>
-      <w:pPr>
-        <w:rPr>
-          <w:rFonts w:hint="eastAsia"/>
-        </w:rPr>
-      </w:pPr>
-    </w:p>
+    <w:p/>
     <w:p/>
     <w:p>
       <w:pPr>
@@ -17650,11 +16559,6 @@
       </w:r>
     </w:p>
     <w:p>
-      <w:pPr>
-        <w:rPr>
-          <w:rFonts w:hint="eastAsia"/>
-        </w:rPr>
-      </w:pPr>
       <w:proofErr w:type="spellStart"/>
       <w:r>
         <w:rPr>
@@ -17708,36 +16612,6 @@
           <w:rFonts w:hint="eastAsia"/>
         </w:rPr>
         <w:t>執行環境。</w:t>
-      </w:r>
-    </w:p>
-    <w:p>
-      <w:pPr>
-        <w:rPr>
-          <w:rFonts w:hint="eastAsia"/>
-        </w:rPr>
-      </w:pPr>
-      <w:proofErr w:type="spellStart"/>
-      <w:r>
-        <w:rPr>
-          <w:b/>
-        </w:rPr>
-        <w:t>Git</w:t>
-      </w:r>
-      <w:proofErr w:type="spellEnd"/>
-      <w:r>
-        <w:tab/>
-      </w:r>
-      <w:r>
-        <w:rPr>
-          <w:rFonts w:hint="eastAsia"/>
-        </w:rPr>
-        <w:t>是一個分散式版本控制軟體</w:t>
-      </w:r>
-      <w:r>
-        <w:rPr>
-          <w:rFonts w:hint="eastAsia"/>
-        </w:rPr>
-        <w:t>。</w:t>
       </w:r>
     </w:p>
     <w:p>
@@ -17746,52 +16620,72 @@
         <w:rPr>
           <w:b/>
         </w:rPr>
-        <w:t>Vue</w:t>
+        <w:t>Git</w:t>
       </w:r>
       <w:proofErr w:type="spellEnd"/>
       <w:r>
-        <w:rPr>
-          <w:b/>
-        </w:rPr>
         <w:tab/>
       </w:r>
       <w:r>
         <w:rPr>
           <w:rFonts w:hint="eastAsia"/>
         </w:rPr>
-        <w:t>是一個用於建立使用者介面的開源</w:t>
+        <w:t>是一個分散式版本控制軟體</w:t>
       </w:r>
       <w:r>
         <w:rPr>
           <w:rFonts w:hint="eastAsia"/>
         </w:rPr>
-        <w:t>JavaScript</w:t>
-      </w:r>
-      <w:r>
-        <w:rPr>
-          <w:rFonts w:hint="eastAsia"/>
-        </w:rPr>
-        <w:t>框架，也是一個建立單頁面應用的</w:t>
-      </w:r>
-      <w:r>
-        <w:rPr>
-          <w:rFonts w:hint="eastAsia"/>
-        </w:rPr>
-        <w:t>Web</w:t>
-      </w:r>
-      <w:r>
-        <w:rPr>
-          <w:rFonts w:hint="eastAsia"/>
-        </w:rPr>
-        <w:t>應用框架。</w:t>
+        <w:t>。</w:t>
       </w:r>
     </w:p>
     <w:p>
-      <w:pPr>
+      <w:proofErr w:type="spellStart"/>
+      <w:r>
+        <w:rPr>
+          <w:b/>
+        </w:rPr>
+        <w:t>Vue</w:t>
+      </w:r>
+      <w:proofErr w:type="spellEnd"/>
+      <w:r>
+        <w:rPr>
+          <w:b/>
+        </w:rPr>
+        <w:tab/>
+      </w:r>
+      <w:r>
         <w:rPr>
           <w:rFonts w:hint="eastAsia"/>
         </w:rPr>
-      </w:pPr>
+        <w:t>是一個用於建立使用者介面的開源</w:t>
+      </w:r>
+      <w:r>
+        <w:rPr>
+          <w:rFonts w:hint="eastAsia"/>
+        </w:rPr>
+        <w:t>JavaScript</w:t>
+      </w:r>
+      <w:r>
+        <w:rPr>
+          <w:rFonts w:hint="eastAsia"/>
+        </w:rPr>
+        <w:t>框架，也是一個建立單頁面應用的</w:t>
+      </w:r>
+      <w:r>
+        <w:rPr>
+          <w:rFonts w:hint="eastAsia"/>
+        </w:rPr>
+        <w:t>Web</w:t>
+      </w:r>
+      <w:r>
+        <w:rPr>
+          <w:rFonts w:hint="eastAsia"/>
+        </w:rPr>
+        <w:t>應用框架。</w:t>
+      </w:r>
+    </w:p>
+    <w:p>
       <w:r>
         <w:rPr>
           <w:b/>
@@ -18071,7 +16965,7 @@
       </w:r>
     </w:p>
   </w:comment>
-  <w:comment w:id="59" w:author="Windows 使用者" w:date="2017-12-26T20:20:00Z" w:initials="W使">
+  <w:comment w:id="58" w:author="Windows 使用者" w:date="2017-12-26T20:20:00Z" w:initials="W使">
     <w:p>
       <w:pPr>
         <w:pStyle w:val="af0"/>
@@ -18273,7 +17167,7 @@
         <w:rStyle w:val="a4"/>
         <w:noProof/>
       </w:rPr>
-      <w:t>7</w:t>
+      <w:t>8</w:t>
     </w:r>
     <w:r>
       <w:rPr>
@@ -26081,7 +24975,7 @@
 </file>
 
 <file path=customXml/itemProps1.xml><?xml version="1.0" encoding="utf-8"?>
-<ds:datastoreItem xmlns:ds="http://schemas.openxmlformats.org/officeDocument/2006/customXml" ds:itemID="{5A156B3D-C10E-49C0-9F09-0A302E8FC1F4}">
+<ds:datastoreItem xmlns:ds="http://schemas.openxmlformats.org/officeDocument/2006/customXml" ds:itemID="{AD7F8BD3-65A6-4C7E-ABE1-1C0D03CDE669}">
   <ds:schemaRefs>
     <ds:schemaRef ds:uri="http://schemas.openxmlformats.org/officeDocument/2006/bibliography"/>
   </ds:schemaRefs>

</xml_diff>